<commit_message>
fix de la doc
</commit_message>
<xml_diff>
--- a/DocumentsPDF/DocPhase3-MatthieuEv&ElouanL.docx
+++ b/DocumentsPDF/DocPhase3-MatthieuEv&ElouanL.docx
@@ -19,10 +19,88 @@
     <w:p>
       <w:r>
         <w:tab/>
-        <w:t>(phase de test qui ne permet que de se déplacer dans le lab et d’en sortir)</w:t>
-      </w:r>
-    </w:p>
-    <w:p/>
+        <w:t>(</w:t>
+      </w:r>
+      <w:proofErr w:type="gramStart"/>
+      <w:r>
+        <w:t>phase</w:t>
+      </w:r>
+      <w:proofErr w:type="gramEnd"/>
+      <w:r>
+        <w:t xml:space="preserve"> de test qui ne permet que de se déplacer dans le lab et d’en sortir)</w:t>
+      </w:r>
+    </w:p>
+    <w:p>
+      <w:pPr>
+        <w:pStyle w:val="Titre2"/>
+      </w:pPr>
+      <w:r>
+        <w:t>Les dépendances :</w:t>
+      </w:r>
+    </w:p>
+    <w:p>
+      <w:r>
+        <w:t xml:space="preserve">Toutes les dépendances sont installables à travers PIP : </w:t>
+      </w:r>
+    </w:p>
+    <w:p>
+      <w:pPr>
+        <w:ind w:firstLine="708"/>
+        <w:rPr>
+          <w:lang w:val="en-US"/>
+        </w:rPr>
+      </w:pPr>
+      <w:r>
+        <w:rPr>
+          <w:lang w:val="en-US"/>
+        </w:rPr>
+        <w:t xml:space="preserve">- PIL (pip install Pillow) </w:t>
+      </w:r>
+    </w:p>
+    <w:p>
+      <w:pPr>
+        <w:ind w:firstLine="708"/>
+        <w:rPr>
+          <w:lang w:val="en-US"/>
+        </w:rPr>
+      </w:pPr>
+      <w:r>
+        <w:rPr>
+          <w:lang w:val="en-US"/>
+        </w:rPr>
+        <w:t xml:space="preserve">- Numpy (pip install numpy) </w:t>
+      </w:r>
+    </w:p>
+    <w:p>
+      <w:pPr>
+        <w:ind w:firstLine="708"/>
+        <w:rPr>
+          <w:lang w:val="en-US"/>
+        </w:rPr>
+      </w:pPr>
+      <w:r>
+        <w:rPr>
+          <w:lang w:val="en-US"/>
+        </w:rPr>
+        <w:t>- Colorama (pip install colorama)</w:t>
+      </w:r>
+    </w:p>
+    <w:p>
+      <w:pPr>
+        <w:ind w:firstLine="708"/>
+        <w:rPr>
+          <w:lang w:val="en-US"/>
+        </w:rPr>
+      </w:pPr>
+    </w:p>
+    <w:p>
+      <w:pPr>
+        <w:pStyle w:val="Titre2"/>
+      </w:pPr>
+      <w:r>
+        <w:t>Instruction :</w:t>
+      </w:r>
+    </w:p>
     <w:p>
       <w:r>
         <w:t>Se placer dans : ‘/fichier_Jeu’</w:t>
@@ -35,7 +113,13 @@
     </w:p>
     <w:p>
       <w:r>
-        <w:t>Puis suivre les indication à l’écran.</w:t>
+        <w:t>Puis suivre les indication</w:t>
+      </w:r>
+      <w:r>
+        <w:t>s</w:t>
+      </w:r>
+      <w:r>
+        <w:t xml:space="preserve"> à l’écran.</w:t>
       </w:r>
     </w:p>
     <w:sectPr>
@@ -171,6 +255,7 @@
     <w:lsdException w:name="HTML Sample" w:semiHidden="1" w:unhideWhenUsed="1"/>
     <w:lsdException w:name="HTML Typewriter" w:semiHidden="1" w:unhideWhenUsed="1"/>
     <w:lsdException w:name="HTML Variable" w:semiHidden="1" w:unhideWhenUsed="1"/>
+    <w:lsdException w:name="Normal Table" w:semiHidden="1" w:unhideWhenUsed="1"/>
     <w:lsdException w:name="annotation subject" w:semiHidden="1" w:unhideWhenUsed="1"/>
     <w:lsdException w:name="No List" w:semiHidden="1" w:unhideWhenUsed="1"/>
     <w:lsdException w:name="Outline List 1" w:semiHidden="1" w:unhideWhenUsed="1"/>
@@ -217,8 +302,10 @@
     <w:lsdException w:name="Table Subtle 2" w:semiHidden="1" w:unhideWhenUsed="1"/>
     <w:lsdException w:name="Table Web 1" w:semiHidden="1" w:unhideWhenUsed="1"/>
     <w:lsdException w:name="Table Web 2" w:semiHidden="1" w:unhideWhenUsed="1"/>
+    <w:lsdException w:name="Table Web 3" w:semiHidden="1" w:unhideWhenUsed="1"/>
     <w:lsdException w:name="Balloon Text" w:semiHidden="1" w:unhideWhenUsed="1"/>
     <w:lsdException w:name="Table Grid" w:uiPriority="39"/>
+    <w:lsdException w:name="Table Theme" w:semiHidden="1" w:unhideWhenUsed="1"/>
     <w:lsdException w:name="Placeholder Text" w:semiHidden="1"/>
     <w:lsdException w:name="No Spacing" w:uiPriority="1" w:qFormat="1"/>
     <w:lsdException w:name="Light Shading" w:uiPriority="60"/>
@@ -465,6 +552,28 @@
       <w:szCs w:val="32"/>
     </w:rPr>
   </w:style>
+  <w:style w:type="paragraph" w:styleId="Titre2">
+    <w:name w:val="heading 2"/>
+    <w:basedOn w:val="Normal"/>
+    <w:next w:val="Normal"/>
+    <w:link w:val="Titre2Car"/>
+    <w:uiPriority w:val="9"/>
+    <w:unhideWhenUsed/>
+    <w:qFormat/>
+    <w:rsid w:val="00D43833"/>
+    <w:pPr>
+      <w:keepNext/>
+      <w:keepLines/>
+      <w:spacing w:before="40" w:after="0"/>
+      <w:outlineLvl w:val="1"/>
+    </w:pPr>
+    <w:rPr>
+      <w:rFonts w:asciiTheme="majorHAnsi" w:eastAsiaTheme="majorEastAsia" w:hAnsiTheme="majorHAnsi" w:cstheme="majorBidi"/>
+      <w:color w:val="2F5496" w:themeColor="accent1" w:themeShade="BF"/>
+      <w:sz w:val="26"/>
+      <w:szCs w:val="26"/>
+    </w:rPr>
+  </w:style>
   <w:style w:type="character" w:default="1" w:styleId="Policepardfaut">
     <w:name w:val="Default Paragraph Font"/>
     <w:uiPriority w:val="1"/>
@@ -503,6 +612,19 @@
       <w:color w:val="2F5496" w:themeColor="accent1" w:themeShade="BF"/>
       <w:sz w:val="32"/>
       <w:szCs w:val="32"/>
+    </w:rPr>
+  </w:style>
+  <w:style w:type="character" w:customStyle="1" w:styleId="Titre2Car">
+    <w:name w:val="Titre 2 Car"/>
+    <w:basedOn w:val="Policepardfaut"/>
+    <w:link w:val="Titre2"/>
+    <w:uiPriority w:val="9"/>
+    <w:rsid w:val="00D43833"/>
+    <w:rPr>
+      <w:rFonts w:asciiTheme="majorHAnsi" w:eastAsiaTheme="majorEastAsia" w:hAnsiTheme="majorHAnsi" w:cstheme="majorBidi"/>
+      <w:color w:val="2F5496" w:themeColor="accent1" w:themeShade="BF"/>
+      <w:sz w:val="26"/>
+      <w:szCs w:val="26"/>
     </w:rPr>
   </w:style>
 </w:styles>

</xml_diff>